<commit_message>
code refactoring, optimization, updated documentation
</commit_message>
<xml_diff>
--- a/Documentation/Documentation.docx
+++ b/Documentation/Documentation.docx
@@ -50,7 +50,21 @@
         <w:rPr>
           <w:lang w:val="lv-LV"/>
         </w:rPr>
-        <w:t xml:space="preserve">To calculate </w:t>
+        <w:t xml:space="preserve">To </w:t>
+      </w:r>
+      <w:proofErr w:type="spellStart"/>
+      <w:r>
+        <w:rPr>
+          <w:lang w:val="lv-LV"/>
+        </w:rPr>
+        <w:t>calculate</w:t>
+      </w:r>
+      <w:proofErr w:type="spellEnd"/>
+      <w:r>
+        <w:rPr>
+          <w:lang w:val="lv-LV"/>
+        </w:rPr>
+        <w:t xml:space="preserve"> </w:t>
       </w:r>
       <w:proofErr w:type="spellStart"/>
       <w:r>
@@ -374,7 +388,17 @@
           <w:sz w:val="18"/>
           <w:szCs w:val="18"/>
         </w:rPr>
-        <w:t>"passengers"</w:t>
+        <w:t>"passengers</w:t>
+      </w:r>
+      <w:proofErr w:type="gramStart"/>
+      <w:r>
+        <w:rPr>
+          <w:rFonts w:ascii="Courier New" w:eastAsia="Times New Roman" w:hAnsi="Courier New" w:cs="Courier New"/>
+          <w:color w:val="A31515"/>
+          <w:sz w:val="18"/>
+          <w:szCs w:val="18"/>
+        </w:rPr>
+        <w:t>"</w:t>
       </w:r>
       <w:r>
         <w:rPr>
@@ -385,6 +409,7 @@
         </w:rPr>
         <w:t>:[</w:t>
       </w:r>
+      <w:proofErr w:type="gramEnd"/>
     </w:p>
     <w:p>
       <w:pPr>
@@ -976,7 +1001,13 @@
         <w:rPr>
           <w:lang w:val="lv-LV"/>
         </w:rPr>
-        <w:t>database</w:t>
+        <w:t>dat</w:t>
+      </w:r>
+      <w:r>
+        <w:rPr>
+          <w:lang w:val="lv-LV"/>
+        </w:rPr>
+        <w:t>abase</w:t>
       </w:r>
       <w:proofErr w:type="spellEnd"/>
       <w:r>
@@ -984,6 +1015,207 @@
           <w:lang w:val="lv-LV"/>
         </w:rPr>
         <w:t xml:space="preserve">. </w:t>
+      </w:r>
+      <w:proofErr w:type="spellStart"/>
+      <w:r>
+        <w:rPr>
+          <w:lang w:val="lv-LV"/>
+        </w:rPr>
+        <w:t>Unit</w:t>
+      </w:r>
+      <w:proofErr w:type="spellEnd"/>
+      <w:r>
+        <w:rPr>
+          <w:lang w:val="lv-LV"/>
+        </w:rPr>
+        <w:t xml:space="preserve"> tests </w:t>
+      </w:r>
+      <w:proofErr w:type="spellStart"/>
+      <w:r>
+        <w:rPr>
+          <w:lang w:val="lv-LV"/>
+        </w:rPr>
+        <w:t>have</w:t>
+      </w:r>
+      <w:proofErr w:type="spellEnd"/>
+      <w:r>
+        <w:rPr>
+          <w:lang w:val="lv-LV"/>
+        </w:rPr>
+        <w:t xml:space="preserve"> </w:t>
+      </w:r>
+      <w:proofErr w:type="spellStart"/>
+      <w:r>
+        <w:rPr>
+          <w:lang w:val="lv-LV"/>
+        </w:rPr>
+        <w:t>been</w:t>
+      </w:r>
+      <w:proofErr w:type="spellEnd"/>
+      <w:r>
+        <w:rPr>
+          <w:lang w:val="lv-LV"/>
+        </w:rPr>
+        <w:t xml:space="preserve"> </w:t>
+      </w:r>
+      <w:proofErr w:type="spellStart"/>
+      <w:r>
+        <w:rPr>
+          <w:lang w:val="lv-LV"/>
+        </w:rPr>
+        <w:t>made</w:t>
+      </w:r>
+      <w:proofErr w:type="spellEnd"/>
+      <w:r>
+        <w:rPr>
+          <w:lang w:val="lv-LV"/>
+        </w:rPr>
+        <w:t xml:space="preserve"> to </w:t>
+      </w:r>
+      <w:proofErr w:type="spellStart"/>
+      <w:r>
+        <w:rPr>
+          <w:lang w:val="lv-LV"/>
+        </w:rPr>
+        <w:t>check</w:t>
+      </w:r>
+      <w:proofErr w:type="spellEnd"/>
+      <w:r>
+        <w:rPr>
+          <w:lang w:val="lv-LV"/>
+        </w:rPr>
+        <w:t xml:space="preserve"> </w:t>
+      </w:r>
+      <w:proofErr w:type="spellStart"/>
+      <w:r>
+        <w:rPr>
+          <w:lang w:val="lv-LV"/>
+        </w:rPr>
+        <w:t>if</w:t>
+      </w:r>
+      <w:proofErr w:type="spellEnd"/>
+      <w:r>
+        <w:rPr>
+          <w:lang w:val="lv-LV"/>
+        </w:rPr>
+        <w:t xml:space="preserve"> </w:t>
+      </w:r>
+      <w:proofErr w:type="spellStart"/>
+      <w:r>
+        <w:rPr>
+          <w:lang w:val="lv-LV"/>
+        </w:rPr>
+        <w:t>the</w:t>
+      </w:r>
+      <w:proofErr w:type="spellEnd"/>
+      <w:r>
+        <w:rPr>
+          <w:lang w:val="lv-LV"/>
+        </w:rPr>
+        <w:t xml:space="preserve"> </w:t>
+      </w:r>
+      <w:proofErr w:type="spellStart"/>
+      <w:r>
+        <w:rPr>
+          <w:lang w:val="lv-LV"/>
+        </w:rPr>
+        <w:t>calucations</w:t>
+      </w:r>
+      <w:proofErr w:type="spellEnd"/>
+      <w:r>
+        <w:rPr>
+          <w:lang w:val="lv-LV"/>
+        </w:rPr>
+        <w:t xml:space="preserve"> </w:t>
+      </w:r>
+      <w:proofErr w:type="spellStart"/>
+      <w:r>
+        <w:rPr>
+          <w:lang w:val="lv-LV"/>
+        </w:rPr>
+        <w:t>are</w:t>
+      </w:r>
+      <w:proofErr w:type="spellEnd"/>
+      <w:r>
+        <w:rPr>
+          <w:lang w:val="lv-LV"/>
+        </w:rPr>
+        <w:t xml:space="preserve"> </w:t>
+      </w:r>
+      <w:proofErr w:type="spellStart"/>
+      <w:r>
+        <w:rPr>
+          <w:lang w:val="lv-LV"/>
+        </w:rPr>
+        <w:t>correct</w:t>
+      </w:r>
+      <w:proofErr w:type="spellEnd"/>
+      <w:r>
+        <w:rPr>
+          <w:lang w:val="lv-LV"/>
+        </w:rPr>
+        <w:t xml:space="preserve">. </w:t>
+      </w:r>
+      <w:proofErr w:type="spellStart"/>
+      <w:r>
+        <w:rPr>
+          <w:lang w:val="lv-LV"/>
+        </w:rPr>
+        <w:t>Example</w:t>
+      </w:r>
+      <w:proofErr w:type="spellEnd"/>
+      <w:r>
+        <w:rPr>
+          <w:lang w:val="lv-LV"/>
+        </w:rPr>
+        <w:t>:</w:t>
+      </w:r>
+    </w:p>
+    <w:p>
+      <w:pPr>
+        <w:rPr>
+          <w:lang w:val="lv-LV"/>
+        </w:rPr>
+      </w:pPr>
+      <w:r>
+        <w:rPr>
+          <w:noProof/>
+        </w:rPr>
+        <w:drawing>
+          <wp:inline distT="0" distB="0" distL="0" distR="0" wp14:anchorId="6E93D734" wp14:editId="160A2B30">
+            <wp:extent cx="5943600" cy="4415155"/>
+            <wp:effectExtent l="0" t="0" r="0" b="4445"/>
+            <wp:docPr id="1" name="Picture 1"/>
+            <wp:cNvGraphicFramePr>
+              <a:graphicFrameLocks xmlns:a="http://schemas.openxmlformats.org/drawingml/2006/main" noChangeAspect="1"/>
+            </wp:cNvGraphicFramePr>
+            <a:graphic xmlns:a="http://schemas.openxmlformats.org/drawingml/2006/main">
+              <a:graphicData uri="http://schemas.openxmlformats.org/drawingml/2006/picture">
+                <pic:pic xmlns:pic="http://schemas.openxmlformats.org/drawingml/2006/picture">
+                  <pic:nvPicPr>
+                    <pic:cNvPr id="1" name=""/>
+                    <pic:cNvPicPr/>
+                  </pic:nvPicPr>
+                  <pic:blipFill>
+                    <a:blip r:embed="rId4"/>
+                    <a:stretch>
+                      <a:fillRect/>
+                    </a:stretch>
+                  </pic:blipFill>
+                  <pic:spPr>
+                    <a:xfrm>
+                      <a:off x="0" y="0"/>
+                      <a:ext cx="5943600" cy="4415155"/>
+                    </a:xfrm>
+                    <a:prstGeom prst="rect">
+                      <a:avLst/>
+                    </a:prstGeom>
+                  </pic:spPr>
+                </pic:pic>
+              </a:graphicData>
+            </a:graphic>
+          </wp:inline>
+        </w:drawing>
       </w:r>
     </w:p>
     <w:sectPr>

</xml_diff>